<commit_message>
# building template done
</commit_message>
<xml_diff>
--- a/public/word/template.docx
+++ b/public/word/template.docx
@@ -539,8 +539,6 @@
                 <w:lang w:val="pl-PL"/>
               </w:rPr>
             </w:pPr>
-            <w:bookmarkStart w:id="0" w:name="_GoBack"/>
-            <w:bookmarkEnd w:id="0"/>
             <w:r>
               <w:rPr>
                 <w:rFonts w:ascii="Calibri" w:hAnsi="Calibri" w:cs="Calibri"/>
@@ -1088,9 +1086,22 @@
               <w:rPr>
                 <w:b/>
                 <w:color w:val="000000" w:themeColor="text1"/>
-                <w:u w:color="4F81BD"/>
-              </w:rPr>
-              <w:t>1</w:t>
+              </w:rPr>
+              <w:t>${product</w:t>
+            </w:r>
+            <w:r>
+              <w:rPr>
+                <w:b/>
+                <w:color w:val="000000" w:themeColor="text1"/>
+              </w:rPr>
+              <w:t>Nr</w:t>
+            </w:r>
+            <w:r>
+              <w:rPr>
+                <w:b/>
+                <w:color w:val="000000" w:themeColor="text1"/>
+              </w:rPr>
+              <w:t>}</w:t>
             </w:r>
           </w:p>
         </w:tc>
@@ -1120,6 +1131,20 @@
                 <w:color w:val="000000" w:themeColor="text1"/>
               </w:rPr>
             </w:pPr>
+            <w:r>
+              <w:rPr>
+                <w:b/>
+                <w:color w:val="000000" w:themeColor="text1"/>
+              </w:rPr>
+              <w:t>${productName</w:t>
+            </w:r>
+            <w:r>
+              <w:rPr>
+                <w:b/>
+                <w:color w:val="000000" w:themeColor="text1"/>
+              </w:rPr>
+              <w:t>}</w:t>
+            </w:r>
           </w:p>
         </w:tc>
         <w:tc>
@@ -1149,6 +1174,20 @@
                 <w:color w:val="000000" w:themeColor="text1"/>
               </w:rPr>
             </w:pPr>
+            <w:r>
+              <w:rPr>
+                <w:b/>
+                <w:color w:val="000000" w:themeColor="text1"/>
+              </w:rPr>
+              <w:t>$</w:t>
+            </w:r>
+            <w:r>
+              <w:rPr>
+                <w:b/>
+                <w:color w:val="000000" w:themeColor="text1"/>
+              </w:rPr>
+              <w:t>{quantity}</w:t>
+            </w:r>
           </w:p>
         </w:tc>
         <w:tc>
@@ -1173,22 +1212,26 @@
             <w:pPr>
               <w:jc w:val="center"/>
               <w:rPr>
-                <w:b/>
-                <w:color w:val="000000" w:themeColor="text1"/>
-                <w:lang w:val="pl-PL"/>
-              </w:rPr>
-            </w:pPr>
-            <w:r>
-              <w:rPr>
                 <w:rFonts w:ascii="Calibri" w:eastAsia="Calibri" w:hAnsi="Calibri" w:cs="Calibri"/>
                 <w:b/>
                 <w:color w:val="000000" w:themeColor="text1"/>
                 <w:sz w:val="22"/>
                 <w:szCs w:val="22"/>
-                <w:u w:color="4F81BD"/>
-                <w:lang w:val="pl-PL"/>
-              </w:rPr>
-              <w:t>szt.</w:t>
+                <w:u w:color="000000"/>
+                <w:lang w:val="pl-PL" w:eastAsia="pl-PL"/>
+              </w:rPr>
+            </w:pPr>
+            <w:r>
+              <w:rPr>
+                <w:rFonts w:ascii="Calibri" w:eastAsia="Calibri" w:hAnsi="Calibri" w:cs="Calibri"/>
+                <w:b/>
+                <w:color w:val="000000" w:themeColor="text1"/>
+                <w:sz w:val="22"/>
+                <w:szCs w:val="22"/>
+                <w:u w:color="000000"/>
+                <w:lang w:val="pl-PL" w:eastAsia="pl-PL"/>
+              </w:rPr>
+              <w:t>${unit}</w:t>
             </w:r>
           </w:p>
         </w:tc>
@@ -1219,6 +1262,13 @@
                 <w:color w:val="000000" w:themeColor="text1"/>
               </w:rPr>
             </w:pPr>
+            <w:r>
+              <w:rPr>
+                <w:b/>
+                <w:color w:val="000000" w:themeColor="text1"/>
+              </w:rPr>
+              <w:t>${nettoPrice}</w:t>
+            </w:r>
           </w:p>
         </w:tc>
         <w:tc>
@@ -1243,11 +1293,51 @@
             <w:pPr>
               <w:jc w:val="center"/>
               <w:rPr>
-                <w:b/>
-                <w:color w:val="000000" w:themeColor="text1"/>
-                <w:lang w:val="pl-PL"/>
+                <w:rFonts w:ascii="Calibri" w:eastAsia="Calibri" w:hAnsi="Calibri" w:cs="Calibri"/>
+                <w:b/>
+                <w:color w:val="000000" w:themeColor="text1"/>
+                <w:sz w:val="22"/>
+                <w:szCs w:val="22"/>
+                <w:u w:color="000000"/>
+                <w:lang w:val="pl-PL" w:eastAsia="pl-PL"/>
               </w:rPr>
             </w:pPr>
+            <w:r>
+              <w:rPr>
+                <w:rFonts w:ascii="Calibri" w:eastAsia="Calibri" w:hAnsi="Calibri" w:cs="Calibri"/>
+                <w:b/>
+                <w:color w:val="000000" w:themeColor="text1"/>
+                <w:sz w:val="22"/>
+                <w:szCs w:val="22"/>
+                <w:u w:color="000000"/>
+                <w:lang w:val="pl-PL" w:eastAsia="pl-PL"/>
+              </w:rPr>
+              <w:t>$</w:t>
+            </w:r>
+            <w:r>
+              <w:rPr>
+                <w:rFonts w:ascii="Calibri" w:eastAsia="Calibri" w:hAnsi="Calibri" w:cs="Calibri"/>
+                <w:b/>
+                <w:color w:val="000000" w:themeColor="text1"/>
+                <w:sz w:val="22"/>
+                <w:szCs w:val="22"/>
+                <w:u w:color="000000"/>
+                <w:lang w:val="pl-PL" w:eastAsia="pl-PL"/>
+              </w:rPr>
+              <w:t>{tax</w:t>
+            </w:r>
+            <w:r>
+              <w:rPr>
+                <w:rFonts w:ascii="Calibri" w:eastAsia="Calibri" w:hAnsi="Calibri" w:cs="Calibri"/>
+                <w:b/>
+                <w:color w:val="000000" w:themeColor="text1"/>
+                <w:sz w:val="22"/>
+                <w:szCs w:val="22"/>
+                <w:u w:color="000000"/>
+                <w:lang w:val="pl-PL" w:eastAsia="pl-PL"/>
+              </w:rPr>
+              <w:t>Percent}</w:t>
+            </w:r>
           </w:p>
         </w:tc>
         <w:tc>
@@ -1273,11 +1363,39 @@
             <w:pPr>
               <w:jc w:val="center"/>
               <w:rPr>
-                <w:b/>
-                <w:color w:val="000000" w:themeColor="text1"/>
-                <w:lang w:val="pl-PL"/>
+                <w:rFonts w:ascii="Calibri" w:eastAsia="Calibri" w:hAnsi="Calibri" w:cs="Calibri"/>
+                <w:b/>
+                <w:color w:val="000000" w:themeColor="text1"/>
+                <w:sz w:val="22"/>
+                <w:szCs w:val="22"/>
+                <w:u w:color="000000"/>
+                <w:lang w:val="pl-PL" w:eastAsia="pl-PL"/>
               </w:rPr>
             </w:pPr>
+            <w:r>
+              <w:rPr>
+                <w:rFonts w:ascii="Calibri" w:eastAsia="Calibri" w:hAnsi="Calibri" w:cs="Calibri"/>
+                <w:b/>
+                <w:color w:val="000000" w:themeColor="text1"/>
+                <w:sz w:val="22"/>
+                <w:szCs w:val="22"/>
+                <w:u w:color="000000"/>
+                <w:lang w:val="pl-PL" w:eastAsia="pl-PL"/>
+              </w:rPr>
+              <w:t>${tax</w:t>
+            </w:r>
+            <w:r>
+              <w:rPr>
+                <w:rFonts w:ascii="Calibri" w:eastAsia="Calibri" w:hAnsi="Calibri" w:cs="Calibri"/>
+                <w:b/>
+                <w:color w:val="000000" w:themeColor="text1"/>
+                <w:sz w:val="22"/>
+                <w:szCs w:val="22"/>
+                <w:u w:color="000000"/>
+                <w:lang w:val="pl-PL" w:eastAsia="pl-PL"/>
+              </w:rPr>
+              <w:t>Amount}</w:t>
+            </w:r>
           </w:p>
         </w:tc>
         <w:tc>
@@ -1308,6 +1426,13 @@
                 <w:color w:val="000000" w:themeColor="text1"/>
               </w:rPr>
             </w:pPr>
+            <w:r>
+              <w:rPr>
+                <w:b/>
+                <w:color w:val="000000" w:themeColor="text1"/>
+              </w:rPr>
+              <w:t>${bruttoPrice}</w:t>
+            </w:r>
           </w:p>
         </w:tc>
       </w:tr>
@@ -1347,9 +1472,7 @@
             <w:r>
               <w:rPr>
                 <w:b/>
-                <w:bCs/>
-                <w:color w:val="000000" w:themeColor="text1"/>
-                <w:u w:color="7F7F7F"/>
+                <w:color w:val="000000" w:themeColor="text1"/>
               </w:rPr>
               <w:t xml:space="preserve">Razem do zapłaty </w:t>
             </w:r>
@@ -1377,9 +1500,13 @@
           <w:p>
             <w:pPr>
               <w:rPr>
-                <w:b/>
-                <w:color w:val="000000" w:themeColor="text1"/>
-                <w:lang w:val="pl-PL"/>
+                <w:rFonts w:ascii="Calibri" w:eastAsia="Calibri" w:hAnsi="Calibri" w:cs="Calibri"/>
+                <w:b/>
+                <w:color w:val="000000" w:themeColor="text1"/>
+                <w:sz w:val="22"/>
+                <w:szCs w:val="22"/>
+                <w:u w:color="000000"/>
+                <w:lang w:val="pl-PL" w:eastAsia="pl-PL"/>
               </w:rPr>
             </w:pPr>
           </w:p>
@@ -1412,6 +1539,13 @@
                 <w:color w:val="000000" w:themeColor="text1"/>
               </w:rPr>
             </w:pPr>
+            <w:r>
+              <w:rPr>
+                <w:b/>
+                <w:color w:val="000000" w:themeColor="text1"/>
+              </w:rPr>
+              <w:t>${totalBruttoPrice}</w:t>
+            </w:r>
           </w:p>
         </w:tc>
       </w:tr>
@@ -1464,6 +1598,53 @@
           <w:bCs/>
         </w:rPr>
         <w:t>{paymentMethod}</w:t>
+      </w:r>
+    </w:p>
+    <w:p>
+      <w:pPr>
+        <w:pStyle w:val="Tre"/>
+        <w:widowControl w:val="0"/>
+        <w:rPr>
+          <w:b/>
+          <w:bCs/>
+        </w:rPr>
+      </w:pPr>
+      <w:r>
+        <w:t>Nr konta</w:t>
+      </w:r>
+      <w:r>
+        <w:rPr>
+          <w:lang w:val="it-IT"/>
+        </w:rPr>
+        <w:t xml:space="preserve">: </w:t>
+      </w:r>
+      <w:r>
+        <w:rPr>
+          <w:b/>
+          <w:lang w:val="it-IT"/>
+        </w:rPr>
+        <w:t>$</w:t>
+      </w:r>
+      <w:r>
+        <w:rPr>
+          <w:b/>
+          <w:bCs/>
+        </w:rPr>
+        <w:t>{</w:t>
+      </w:r>
+      <w:r>
+        <w:rPr>
+          <w:b/>
+          <w:bCs/>
+        </w:rPr>
+        <w:t>sellerIban</w:t>
+      </w:r>
+      <w:r>
+        <w:rPr>
+          <w:b/>
+          <w:bCs/>
+        </w:rPr>
+        <w:t>}</w:t>
       </w:r>
     </w:p>
     <w:p>
@@ -1531,6 +1712,8 @@
         </w:rPr>
         <w:br/>
       </w:r>
+      <w:bookmarkStart w:id="0" w:name="_GoBack"/>
+      <w:bookmarkEnd w:id="0"/>
       <w:r>
         <w:rPr>
           <w:rFonts w:ascii="Arial" w:hAnsi="Arial" w:cs="Arial"/>
@@ -1632,7 +1815,7 @@
               </wp:anchor>
             </w:drawing>
           </mc:Choice>
-          <mc:Fallback xmlns:cx2="http://schemas.microsoft.com/office/drawing/2015/10/21/chartex" xmlns:cx3="http://schemas.microsoft.com/office/drawing/2016/5/9/chartex" xmlns:cx4="http://schemas.microsoft.com/office/drawing/2016/5/10/chartex" xmlns:cx5="http://schemas.microsoft.com/office/drawing/2016/5/11/chartex" xmlns:cx6="http://schemas.microsoft.com/office/drawing/2016/5/12/chartex" xmlns:cx7="http://schemas.microsoft.com/office/drawing/2016/5/13/chartex" xmlns:cx8="http://schemas.microsoft.com/office/drawing/2016/5/14/chartex" xmlns:aink="http://schemas.microsoft.com/office/drawing/2016/ink" xmlns:am3d="http://schemas.microsoft.com/office/drawing/2017/model3d" xmlns:w16cex="http://schemas.microsoft.com/office/word/2018/wordml/cex" xmlns:w16cid="http://schemas.microsoft.com/office/word/2016/wordml/cid" xmlns:w16="http://schemas.microsoft.com/office/word/2018/wordml" xmlns:w16sdtdh="http://schemas.microsoft.com/office/word/2020/wordml/sdtdatahash">
+          <mc:Fallback xmlns:w16sdtdh="http://schemas.microsoft.com/office/word/2020/wordml/sdtdatahash" xmlns:w16="http://schemas.microsoft.com/office/word/2018/wordml" xmlns:w16cid="http://schemas.microsoft.com/office/word/2016/wordml/cid" xmlns:w16cex="http://schemas.microsoft.com/office/word/2018/wordml/cex" xmlns:am3d="http://schemas.microsoft.com/office/drawing/2017/model3d" xmlns:aink="http://schemas.microsoft.com/office/drawing/2016/ink" xmlns:cx8="http://schemas.microsoft.com/office/drawing/2016/5/14/chartex" xmlns:cx7="http://schemas.microsoft.com/office/drawing/2016/5/13/chartex" xmlns:cx6="http://schemas.microsoft.com/office/drawing/2016/5/12/chartex" xmlns:cx5="http://schemas.microsoft.com/office/drawing/2016/5/11/chartex" xmlns:cx4="http://schemas.microsoft.com/office/drawing/2016/5/10/chartex" xmlns:cx3="http://schemas.microsoft.com/office/drawing/2016/5/9/chartex" xmlns:cx2="http://schemas.microsoft.com/office/drawing/2015/10/21/chartex">
             <w:pict>
               <v:shapetype w14:anchorId="32CADB29" id="_x0000_t202" coordsize="21600,21600" o:spt="202" path="m,l,21600r21600,l21600,xe">
                 <v:stroke joinstyle="miter"/>
@@ -1724,7 +1907,7 @@
               </wp:anchor>
             </w:drawing>
           </mc:Choice>
-          <mc:Fallback xmlns:cx2="http://schemas.microsoft.com/office/drawing/2015/10/21/chartex" xmlns:cx3="http://schemas.microsoft.com/office/drawing/2016/5/9/chartex" xmlns:cx4="http://schemas.microsoft.com/office/drawing/2016/5/10/chartex" xmlns:cx5="http://schemas.microsoft.com/office/drawing/2016/5/11/chartex" xmlns:cx6="http://schemas.microsoft.com/office/drawing/2016/5/12/chartex" xmlns:cx7="http://schemas.microsoft.com/office/drawing/2016/5/13/chartex" xmlns:cx8="http://schemas.microsoft.com/office/drawing/2016/5/14/chartex" xmlns:aink="http://schemas.microsoft.com/office/drawing/2016/ink" xmlns:am3d="http://schemas.microsoft.com/office/drawing/2017/model3d" xmlns:w16cex="http://schemas.microsoft.com/office/word/2018/wordml/cex" xmlns:w16cid="http://schemas.microsoft.com/office/word/2016/wordml/cid" xmlns:w16="http://schemas.microsoft.com/office/word/2018/wordml" xmlns:w16sdtdh="http://schemas.microsoft.com/office/word/2020/wordml/sdtdatahash">
+          <mc:Fallback xmlns:w16sdtdh="http://schemas.microsoft.com/office/word/2020/wordml/sdtdatahash" xmlns:w16="http://schemas.microsoft.com/office/word/2018/wordml" xmlns:w16cid="http://schemas.microsoft.com/office/word/2016/wordml/cid" xmlns:w16cex="http://schemas.microsoft.com/office/word/2018/wordml/cex" xmlns:am3d="http://schemas.microsoft.com/office/drawing/2017/model3d" xmlns:aink="http://schemas.microsoft.com/office/drawing/2016/ink" xmlns:cx8="http://schemas.microsoft.com/office/drawing/2016/5/14/chartex" xmlns:cx7="http://schemas.microsoft.com/office/drawing/2016/5/13/chartex" xmlns:cx6="http://schemas.microsoft.com/office/drawing/2016/5/12/chartex" xmlns:cx5="http://schemas.microsoft.com/office/drawing/2016/5/11/chartex" xmlns:cx4="http://schemas.microsoft.com/office/drawing/2016/5/10/chartex" xmlns:cx3="http://schemas.microsoft.com/office/drawing/2016/5/9/chartex" xmlns:cx2="http://schemas.microsoft.com/office/drawing/2015/10/21/chartex">
             <w:pict>
               <v:shape w14:anchorId="4AA46EE5" id="_x0000_s1027" type="#_x0000_t202" style="position:absolute;left:0;text-align:left;margin-left:264.2pt;margin-top:36.5pt;width:239.3pt;height:76.3pt;z-index:251660288;visibility:visible;mso-wrap-style:square;mso-wrap-distance-left:12pt;mso-wrap-distance-top:12pt;mso-wrap-distance-right:12pt;mso-wrap-distance-bottom:12pt;mso-position-horizontal:absolute;mso-position-horizontal-relative:margin;mso-position-vertical:absolute;mso-position-vertical-relative:line;v-text-anchor:top" wrapcoords="-5 -14 21595 -14 21595 21586 -5 21586 -5 -14" o:gfxdata="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" filled="f" stroked="f" strokeweight="1pt">
                 <v:stroke miterlimit="4"/>

</xml_diff>